<commit_message>
Updating challenge code and report
</commit_message>
<xml_diff>
--- a/Report.docx
+++ b/Report.docx
@@ -148,7 +148,47 @@
           <w:sz w:val="24"/>
           <w:szCs w:val="24"/>
         </w:rPr>
-        <w:t xml:space="preserve">a compay called PyBer which is </w:t>
+        <w:t xml:space="preserve">a </w:t>
+      </w:r>
+      <w:proofErr w:type="spellStart"/>
+      <w:r>
+        <w:rPr>
+          <w:rFonts w:ascii="Times New Roman" w:hAnsi="Times New Roman" w:cs="Times New Roman"/>
+          <w:color w:val="2B2B2B"/>
+          <w:sz w:val="24"/>
+          <w:szCs w:val="24"/>
+        </w:rPr>
+        <w:t>compay</w:t>
+      </w:r>
+      <w:proofErr w:type="spellEnd"/>
+      <w:r>
+        <w:rPr>
+          <w:rFonts w:ascii="Times New Roman" w:hAnsi="Times New Roman" w:cs="Times New Roman"/>
+          <w:color w:val="2B2B2B"/>
+          <w:sz w:val="24"/>
+          <w:szCs w:val="24"/>
+        </w:rPr>
+        <w:t xml:space="preserve"> called </w:t>
+      </w:r>
+      <w:proofErr w:type="spellStart"/>
+      <w:r>
+        <w:rPr>
+          <w:rFonts w:ascii="Times New Roman" w:hAnsi="Times New Roman" w:cs="Times New Roman"/>
+          <w:color w:val="2B2B2B"/>
+          <w:sz w:val="24"/>
+          <w:szCs w:val="24"/>
+        </w:rPr>
+        <w:t>PyBer</w:t>
+      </w:r>
+      <w:proofErr w:type="spellEnd"/>
+      <w:r>
+        <w:rPr>
+          <w:rFonts w:ascii="Times New Roman" w:hAnsi="Times New Roman" w:cs="Times New Roman"/>
+          <w:color w:val="2B2B2B"/>
+          <w:sz w:val="24"/>
+          <w:szCs w:val="24"/>
+        </w:rPr>
+        <w:t xml:space="preserve"> which is </w:t>
       </w:r>
       <w:r>
         <w:rPr>
@@ -186,6 +226,7 @@
         </w:rPr>
         <w:t xml:space="preserve">. </w:t>
       </w:r>
+      <w:proofErr w:type="spellStart"/>
       <w:r>
         <w:rPr>
           <w:rFonts w:ascii="Times New Roman" w:hAnsi="Times New Roman" w:cs="Times New Roman"/>
@@ -195,6 +236,7 @@
         </w:rPr>
         <w:t>PyBer</w:t>
       </w:r>
+      <w:proofErr w:type="spellEnd"/>
       <w:r>
         <w:rPr>
           <w:rFonts w:ascii="Times New Roman" w:hAnsi="Times New Roman" w:cs="Times New Roman"/>
@@ -274,7 +316,27 @@
           <w:sz w:val="24"/>
           <w:szCs w:val="24"/>
         </w:rPr>
-        <w:t xml:space="preserve"> python script in Jupyter note book to generate a data summary of ride sharing the includes </w:t>
+        <w:t xml:space="preserve"> python script in </w:t>
+      </w:r>
+      <w:proofErr w:type="spellStart"/>
+      <w:r>
+        <w:rPr>
+          <w:rFonts w:ascii="Times New Roman" w:hAnsi="Times New Roman" w:cs="Times New Roman"/>
+          <w:color w:val="2B2B2B"/>
+          <w:sz w:val="24"/>
+          <w:szCs w:val="24"/>
+        </w:rPr>
+        <w:t>Jupyter</w:t>
+      </w:r>
+      <w:proofErr w:type="spellEnd"/>
+      <w:r>
+        <w:rPr>
+          <w:rFonts w:ascii="Times New Roman" w:hAnsi="Times New Roman" w:cs="Times New Roman"/>
+          <w:color w:val="2B2B2B"/>
+          <w:sz w:val="24"/>
+          <w:szCs w:val="24"/>
+        </w:rPr>
+        <w:t xml:space="preserve"> note book to generate a data summary of ride sharing the includes </w:t>
       </w:r>
       <w:r>
         <w:rPr>
@@ -421,14 +483,25 @@
         </w:rPr>
         <w:t xml:space="preserve"> code script in </w:t>
       </w:r>
-      <w:r>
-        <w:rPr>
-          <w:rFonts w:ascii="Times New Roman" w:hAnsi="Times New Roman" w:cs="Times New Roman"/>
-          <w:color w:val="2B2B2B"/>
-          <w:sz w:val="24"/>
-          <w:szCs w:val="24"/>
-        </w:rPr>
-        <w:t xml:space="preserve">jupyter notebook </w:t>
+      <w:proofErr w:type="spellStart"/>
+      <w:r>
+        <w:rPr>
+          <w:rFonts w:ascii="Times New Roman" w:hAnsi="Times New Roman" w:cs="Times New Roman"/>
+          <w:color w:val="2B2B2B"/>
+          <w:sz w:val="24"/>
+          <w:szCs w:val="24"/>
+        </w:rPr>
+        <w:t>jupyter</w:t>
+      </w:r>
+      <w:proofErr w:type="spellEnd"/>
+      <w:r>
+        <w:rPr>
+          <w:rFonts w:ascii="Times New Roman" w:hAnsi="Times New Roman" w:cs="Times New Roman"/>
+          <w:color w:val="2B2B2B"/>
+          <w:sz w:val="24"/>
+          <w:szCs w:val="24"/>
+        </w:rPr>
+        <w:t xml:space="preserve"> notebook </w:t>
       </w:r>
       <w:r>
         <w:rPr>
@@ -473,7 +546,27 @@
           <w:sz w:val="24"/>
           <w:szCs w:val="24"/>
         </w:rPr>
-        <w:t xml:space="preserve"> ride-sharing summary DataFrame </w:t>
+        <w:t xml:space="preserve"> ride-sharing summary </w:t>
+      </w:r>
+      <w:proofErr w:type="spellStart"/>
+      <w:r>
+        <w:rPr>
+          <w:rFonts w:ascii="Times New Roman" w:hAnsi="Times New Roman" w:cs="Times New Roman"/>
+          <w:color w:val="2B2B2B"/>
+          <w:sz w:val="24"/>
+          <w:szCs w:val="24"/>
+        </w:rPr>
+        <w:t>DataFrame</w:t>
+      </w:r>
+      <w:proofErr w:type="spellEnd"/>
+      <w:r>
+        <w:rPr>
+          <w:rFonts w:ascii="Times New Roman" w:hAnsi="Times New Roman" w:cs="Times New Roman"/>
+          <w:color w:val="2B2B2B"/>
+          <w:sz w:val="24"/>
+          <w:szCs w:val="24"/>
+        </w:rPr>
+        <w:t xml:space="preserve"> </w:t>
       </w:r>
       <w:r>
         <w:rPr>
@@ -491,16 +584,7 @@
           <w:sz w:val="24"/>
           <w:szCs w:val="24"/>
         </w:rPr>
-        <w:t xml:space="preserve">which includes </w:t>
-      </w:r>
-      <w:r>
-        <w:rPr>
-          <w:rFonts w:ascii="Times New Roman" w:hAnsi="Times New Roman" w:cs="Times New Roman"/>
-          <w:color w:val="2B2B2B"/>
-          <w:sz w:val="24"/>
-          <w:szCs w:val="24"/>
-        </w:rPr>
-        <w:t>the total rides, total drivers, total fares, average fare per ride and driver, and total fare by city type. </w:t>
+        <w:t>which includes the total rides, total drivers, total fares, average fare per ride and driver, and total fare by city type. </w:t>
       </w:r>
     </w:p>
     <w:p>
@@ -526,7 +610,27 @@
           <w:sz w:val="24"/>
           <w:szCs w:val="24"/>
         </w:rPr>
-        <w:t xml:space="preserve">To write a python code script in jupyter notebook that create </w:t>
+        <w:t xml:space="preserve">To write a python code script in </w:t>
+      </w:r>
+      <w:proofErr w:type="spellStart"/>
+      <w:r>
+        <w:rPr>
+          <w:rFonts w:ascii="Times New Roman" w:hAnsi="Times New Roman" w:cs="Times New Roman"/>
+          <w:color w:val="2B2B2B"/>
+          <w:sz w:val="24"/>
+          <w:szCs w:val="24"/>
+        </w:rPr>
+        <w:t>jupyter</w:t>
+      </w:r>
+      <w:proofErr w:type="spellEnd"/>
+      <w:r>
+        <w:rPr>
+          <w:rFonts w:ascii="Times New Roman" w:hAnsi="Times New Roman" w:cs="Times New Roman"/>
+          <w:color w:val="2B2B2B"/>
+          <w:sz w:val="24"/>
+          <w:szCs w:val="24"/>
+        </w:rPr>
+        <w:t xml:space="preserve"> notebook that create </w:t>
       </w:r>
       <w:r>
         <w:rPr>
@@ -712,7 +816,27 @@
           <w:sz w:val="24"/>
           <w:szCs w:val="24"/>
         </w:rPr>
-        <w:t>ride-sharing summary DataFrame. As shown</w:t>
+        <w:t xml:space="preserve">ride-sharing summary </w:t>
+      </w:r>
+      <w:proofErr w:type="spellStart"/>
+      <w:r>
+        <w:rPr>
+          <w:rFonts w:ascii="Times New Roman" w:hAnsi="Times New Roman" w:cs="Times New Roman"/>
+          <w:color w:val="2B2B2B"/>
+          <w:sz w:val="24"/>
+          <w:szCs w:val="24"/>
+        </w:rPr>
+        <w:t>DataFrame</w:t>
+      </w:r>
+      <w:proofErr w:type="spellEnd"/>
+      <w:r>
+        <w:rPr>
+          <w:rFonts w:ascii="Times New Roman" w:hAnsi="Times New Roman" w:cs="Times New Roman"/>
+          <w:color w:val="2B2B2B"/>
+          <w:sz w:val="24"/>
+          <w:szCs w:val="24"/>
+        </w:rPr>
+        <w:t>. As shown</w:t>
       </w:r>
       <w:r>
         <w:rPr>
@@ -793,7 +917,25 @@
           <w:sz w:val="24"/>
           <w:szCs w:val="24"/>
         </w:rPr>
-        <w:t>city types($34.62 in rural Vs. $24.53</w:t>
+        <w:t xml:space="preserve">city </w:t>
+      </w:r>
+      <w:r>
+        <w:rPr>
+          <w:rFonts w:ascii="Times New Roman" w:hAnsi="Times New Roman" w:cs="Times New Roman"/>
+          <w:color w:val="2B2B2B"/>
+          <w:sz w:val="24"/>
+          <w:szCs w:val="24"/>
+        </w:rPr>
+        <w:t>types (</w:t>
+      </w:r>
+      <w:r>
+        <w:rPr>
+          <w:rFonts w:ascii="Times New Roman" w:hAnsi="Times New Roman" w:cs="Times New Roman"/>
+          <w:color w:val="2B2B2B"/>
+          <w:sz w:val="24"/>
+          <w:szCs w:val="24"/>
+        </w:rPr>
+        <w:t>$34.62 in rural Vs. $24.53</w:t>
       </w:r>
       <w:r>
         <w:rPr>
@@ -934,6 +1076,7 @@
           <w:rFonts w:ascii="Times New Roman" w:hAnsi="Times New Roman" w:cs="Times New Roman"/>
           <w:b/>
           <w:bCs/>
+          <w:noProof/>
           <w:color w:val="2B2B2B"/>
           <w:sz w:val="24"/>
           <w:szCs w:val="24"/>
@@ -1360,6 +1503,7 @@
           <w:rFonts w:ascii="Times New Roman" w:hAnsi="Times New Roman" w:cs="Times New Roman"/>
           <w:b w:val="0"/>
           <w:bCs w:val="0"/>
+          <w:noProof/>
           <w:color w:val="2B2B2B"/>
           <w:sz w:val="24"/>
           <w:szCs w:val="24"/>
@@ -1450,13 +1594,147 @@
         <w:jc w:val="both"/>
         <w:rPr>
           <w:rFonts w:ascii="Times New Roman" w:hAnsi="Times New Roman" w:cs="Times New Roman"/>
-          <w:b/>
-          <w:bCs/>
-          <w:color w:val="2B2B2B"/>
-          <w:sz w:val="24"/>
-          <w:szCs w:val="24"/>
-        </w:rPr>
-      </w:pPr>
+          <w:color w:val="2B2B2B"/>
+          <w:sz w:val="24"/>
+          <w:szCs w:val="24"/>
+        </w:rPr>
+      </w:pPr>
+      <w:r>
+        <w:rPr>
+          <w:rFonts w:ascii="Times New Roman" w:hAnsi="Times New Roman" w:cs="Times New Roman"/>
+          <w:color w:val="2B2B2B"/>
+          <w:sz w:val="24"/>
+          <w:szCs w:val="24"/>
+        </w:rPr>
+        <w:t>Total</w:t>
+      </w:r>
+      <w:r>
+        <w:rPr>
+          <w:rFonts w:ascii="Times New Roman" w:hAnsi="Times New Roman" w:cs="Times New Roman"/>
+          <w:color w:val="2B2B2B"/>
+          <w:sz w:val="24"/>
+          <w:szCs w:val="24"/>
+        </w:rPr>
+        <w:t xml:space="preserve"> fares, total rides and total number of drivers are </w:t>
+      </w:r>
+      <w:r>
+        <w:rPr>
+          <w:rFonts w:ascii="Times New Roman" w:hAnsi="Times New Roman" w:cs="Times New Roman"/>
+          <w:color w:val="2B2B2B"/>
+          <w:sz w:val="24"/>
+          <w:szCs w:val="24"/>
+        </w:rPr>
+        <w:t>highest in</w:t>
+      </w:r>
+      <w:r>
+        <w:rPr>
+          <w:rFonts w:ascii="Times New Roman" w:hAnsi="Times New Roman" w:cs="Times New Roman"/>
+          <w:color w:val="2B2B2B"/>
+          <w:sz w:val="24"/>
+          <w:szCs w:val="24"/>
+        </w:rPr>
+        <w:t xml:space="preserve"> </w:t>
+      </w:r>
+      <w:r>
+        <w:rPr>
+          <w:rFonts w:ascii="Times New Roman" w:hAnsi="Times New Roman" w:cs="Times New Roman"/>
+          <w:color w:val="2B2B2B"/>
+          <w:sz w:val="24"/>
+          <w:szCs w:val="24"/>
+        </w:rPr>
+        <w:t xml:space="preserve">urban areas and lowest in rural city types. However, the fare per ride and per driver is highest </w:t>
+      </w:r>
+      <w:r>
+        <w:rPr>
+          <w:rFonts w:ascii="Times New Roman" w:hAnsi="Times New Roman" w:cs="Times New Roman"/>
+          <w:color w:val="2B2B2B"/>
+          <w:sz w:val="24"/>
+          <w:szCs w:val="24"/>
+        </w:rPr>
+        <w:t xml:space="preserve">in rural areas than in urban areas. This is expected because there are fewer rides in rural areas and it will be difficult to make profits with fewer rides. </w:t>
+      </w:r>
+      <w:r>
+        <w:rPr>
+          <w:rFonts w:ascii="Times New Roman" w:hAnsi="Times New Roman" w:cs="Times New Roman"/>
+          <w:color w:val="2B2B2B"/>
+          <w:sz w:val="24"/>
+          <w:szCs w:val="24"/>
+        </w:rPr>
+        <w:t xml:space="preserve">Further, the fares are also lowest </w:t>
+      </w:r>
+      <w:r>
+        <w:rPr>
+          <w:rFonts w:ascii="Times New Roman" w:hAnsi="Times New Roman" w:cs="Times New Roman"/>
+          <w:color w:val="2B2B2B"/>
+          <w:sz w:val="24"/>
+          <w:szCs w:val="24"/>
+        </w:rPr>
+        <w:t>in</w:t>
+      </w:r>
+      <w:r>
+        <w:rPr>
+          <w:rFonts w:ascii="Times New Roman" w:hAnsi="Times New Roman" w:cs="Times New Roman"/>
+          <w:color w:val="2B2B2B"/>
+          <w:sz w:val="24"/>
+          <w:szCs w:val="24"/>
+        </w:rPr>
+        <w:t xml:space="preserve"> the four weeks march </w:t>
+      </w:r>
+      <w:r>
+        <w:rPr>
+          <w:rFonts w:ascii="Times New Roman" w:hAnsi="Times New Roman" w:cs="Times New Roman"/>
+          <w:color w:val="2B2B2B"/>
+          <w:sz w:val="24"/>
+          <w:szCs w:val="24"/>
+        </w:rPr>
+        <w:t xml:space="preserve">for all city types and </w:t>
+      </w:r>
+      <w:r>
+        <w:rPr>
+          <w:rFonts w:ascii="Times New Roman" w:hAnsi="Times New Roman" w:cs="Times New Roman"/>
+          <w:color w:val="2B2B2B"/>
+          <w:sz w:val="24"/>
+          <w:szCs w:val="24"/>
+        </w:rPr>
+        <w:t xml:space="preserve">in </w:t>
+      </w:r>
+      <w:r>
+        <w:rPr>
+          <w:rFonts w:ascii="Times New Roman" w:hAnsi="Times New Roman" w:cs="Times New Roman"/>
+          <w:color w:val="2B2B2B"/>
+          <w:sz w:val="24"/>
+          <w:szCs w:val="24"/>
+        </w:rPr>
+        <w:t xml:space="preserve">rural </w:t>
+      </w:r>
+      <w:r>
+        <w:rPr>
+          <w:rFonts w:ascii="Times New Roman" w:hAnsi="Times New Roman" w:cs="Times New Roman"/>
+          <w:color w:val="2B2B2B"/>
+          <w:sz w:val="24"/>
+          <w:szCs w:val="24"/>
+        </w:rPr>
+        <w:t xml:space="preserve">the </w:t>
+      </w:r>
+      <w:r>
+        <w:rPr>
+          <w:rFonts w:ascii="Times New Roman" w:hAnsi="Times New Roman" w:cs="Times New Roman"/>
+          <w:color w:val="2B2B2B"/>
+          <w:sz w:val="24"/>
+          <w:szCs w:val="24"/>
+        </w:rPr>
+        <w:t xml:space="preserve">areas fares substantially decline after the first week of April. The company needs to </w:t>
+      </w:r>
+      <w:r>
+        <w:rPr>
+          <w:rFonts w:ascii="Times New Roman" w:hAnsi="Times New Roman" w:cs="Times New Roman"/>
+          <w:color w:val="2B2B2B"/>
+          <w:sz w:val="24"/>
+          <w:szCs w:val="24"/>
+        </w:rPr>
+        <w:lastRenderedPageBreak/>
+        <w:t>consider different prices in March for all city types to encourage more ride and also in April for the rural city type.</w:t>
+      </w:r>
     </w:p>
     <w:p>
       <w:pPr>

</xml_diff>